<commit_message>
arquivos ABEV3 e PETR3
</commit_message>
<xml_diff>
--- a/teoria/Relatório Parcial.docx
+++ b/teoria/Relatório Parcial.docx
@@ -26,12 +26,6 @@
         <w:gridCol w:w="2694"/>
       </w:tblGrid>
       <w:tr>
-        <w:tblPrEx>
-          <w:tblCellMar>
-            <w:top w:w="0" w:type="dxa"/>
-            <w:bottom w:w="0" w:type="dxa"/>
-          </w:tblCellMar>
-        </w:tblPrEx>
         <w:trPr>
           <w:trHeight w:val="981"/>
         </w:trPr>
@@ -155,10 +149,10 @@
                   <v:path o:extrusionok="f" gradientshapeok="t" o:connecttype="rect"/>
                   <o:lock v:ext="edit" aspectratio="t"/>
                 </v:shapetype>
-                <v:shape id="_x0000_i1025" type="#_x0000_t75" style="width:109.65pt;height:43.55pt" o:ole="" fillcolor="window">
+                <v:shape id="_x0000_i1025" type="#_x0000_t75" style="width:109.25pt;height:43.45pt" o:ole="" fillcolor="window">
                   <v:imagedata r:id="rId6" o:title="" croptop="4787f" cropbottom="6394f" cropleft="1661f" cropright="4647f"/>
                 </v:shape>
-                <o:OLEObject Type="Embed" ProgID="Word.Picture.8" ShapeID="_x0000_i1025" DrawAspect="Content" ObjectID="_1647846892" r:id="rId7"/>
+                <o:OLEObject Type="Embed" ProgID="Word.Picture.8" ShapeID="_x0000_i1025" DrawAspect="Content" ObjectID="_1648224385" r:id="rId7"/>
               </w:object>
             </w:r>
           </w:p>
@@ -215,10 +209,10 @@
             </w:pPr>
             <w:r>
               <w:object w:dxaOrig="17215" w:dyaOrig="3608" w14:anchorId="27695AA9">
-                <v:shape id="_x0000_i1026" type="#_x0000_t75" style="width:124.75pt;height:25.1pt" o:ole="" fillcolor="window">
+                <v:shape id="_x0000_i1026" type="#_x0000_t75" style="width:124.95pt;height:25.25pt" o:ole="" fillcolor="window">
                   <v:imagedata r:id="rId8" o:title=""/>
                 </v:shape>
-                <o:OLEObject Type="Embed" ProgID="MSDraw" ShapeID="_x0000_i1026" DrawAspect="Content" ObjectID="_1647846893" r:id="rId9"/>
+                <o:OLEObject Type="Embed" ProgID="MSDraw" ShapeID="_x0000_i1026" DrawAspect="Content" ObjectID="_1648224386" r:id="rId9"/>
               </w:object>
             </w:r>
           </w:p>
@@ -568,12 +562,23 @@
           <w:sz w:val="32"/>
         </w:rPr>
       </w:pPr>
+      <w:proofErr w:type="spellStart"/>
+      <w:proofErr w:type="gramStart"/>
       <w:r>
         <w:rPr>
           <w:b/>
           <w:sz w:val="32"/>
         </w:rPr>
-        <w:t>abr / 2020</w:t>
+        <w:t>abr</w:t>
+      </w:r>
+      <w:proofErr w:type="spellEnd"/>
+      <w:proofErr w:type="gramEnd"/>
+      <w:r>
+        <w:rPr>
+          <w:b/>
+          <w:sz w:val="32"/>
+        </w:rPr>
+        <w:t xml:space="preserve"> / 2020</w:t>
       </w:r>
     </w:p>
     <w:p>
@@ -620,12 +625,6 @@
         <w:gridCol w:w="2694"/>
       </w:tblGrid>
       <w:tr>
-        <w:tblPrEx>
-          <w:tblCellMar>
-            <w:top w:w="0" w:type="dxa"/>
-            <w:bottom w:w="0" w:type="dxa"/>
-          </w:tblCellMar>
-        </w:tblPrEx>
         <w:trPr>
           <w:trHeight w:val="981"/>
         </w:trPr>
@@ -731,10 +730,10 @@
                 <w:sz w:val="28"/>
               </w:rPr>
               <w:object w:dxaOrig="9903" w:dyaOrig="4123" w14:anchorId="0FC7CDB4">
-                <v:shape id="_x0000_i1027" type="#_x0000_t75" style="width:109.65pt;height:43.55pt" o:ole="" fillcolor="window">
+                <v:shape id="_x0000_i1027" type="#_x0000_t75" style="width:109.25pt;height:43.45pt" o:ole="" fillcolor="window">
                   <v:imagedata r:id="rId6" o:title="" croptop="4787f" cropbottom="6394f" cropleft="1661f" cropright="4647f"/>
                 </v:shape>
-                <o:OLEObject Type="Embed" ProgID="Word.Picture.8" ShapeID="_x0000_i1027" DrawAspect="Content" ObjectID="_1647846894" r:id="rId10"/>
+                <o:OLEObject Type="Embed" ProgID="Word.Picture.8" ShapeID="_x0000_i1027" DrawAspect="Content" ObjectID="_1648224387" r:id="rId10"/>
               </w:object>
             </w:r>
           </w:p>
@@ -791,10 +790,10 @@
             </w:pPr>
             <w:r>
               <w:object w:dxaOrig="17215" w:dyaOrig="3608" w14:anchorId="7F2B30BA">
-                <v:shape id="_x0000_i1028" type="#_x0000_t75" style="width:124.75pt;height:25.1pt" o:ole="" fillcolor="window">
+                <v:shape id="_x0000_i1028" type="#_x0000_t75" style="width:124.95pt;height:25.25pt" o:ole="" fillcolor="window">
                   <v:imagedata r:id="rId8" o:title=""/>
                 </v:shape>
-                <o:OLEObject Type="Embed" ProgID="MSDraw" ShapeID="_x0000_i1028" DrawAspect="Content" ObjectID="_1647846895" r:id="rId11"/>
+                <o:OLEObject Type="Embed" ProgID="MSDraw" ShapeID="_x0000_i1028" DrawAspect="Content" ObjectID="_1648224388" r:id="rId11"/>
               </w:object>
             </w:r>
           </w:p>
@@ -1183,12 +1182,6 @@
         <w:gridCol w:w="4443"/>
       </w:tblGrid>
       <w:tr>
-        <w:tblPrEx>
-          <w:tblCellMar>
-            <w:top w:w="0" w:type="dxa"/>
-            <w:bottom w:w="0" w:type="dxa"/>
-          </w:tblCellMar>
-        </w:tblPrEx>
         <w:trPr>
           <w:trHeight w:val="340"/>
         </w:trPr>
@@ -1216,12 +1209,6 @@
         </w:tc>
       </w:tr>
       <w:tr>
-        <w:tblPrEx>
-          <w:tblCellMar>
-            <w:top w:w="0" w:type="dxa"/>
-            <w:bottom w:w="0" w:type="dxa"/>
-          </w:tblCellMar>
-        </w:tblPrEx>
         <w:trPr>
           <w:trHeight w:val="340"/>
         </w:trPr>
@@ -1268,6 +1255,7 @@
                 <w:bCs/>
               </w:rPr>
             </w:pPr>
+            <w:proofErr w:type="gramStart"/>
             <w:r>
               <w:rPr>
                 <w:b/>
@@ -1275,6 +1263,7 @@
               </w:rPr>
               <w:t>x</w:t>
             </w:r>
+            <w:proofErr w:type="gramEnd"/>
           </w:p>
         </w:tc>
         <w:tc>
@@ -1291,13 +1280,7 @@
               <w:pStyle w:val="Ttulo4"/>
             </w:pPr>
             <w:r>
-              <w:t>Rel. Pa</w:t>
-            </w:r>
-            <w:r>
-              <w:t>r</w:t>
-            </w:r>
-            <w:r>
-              <w:t>cial</w:t>
+              <w:t>Rel. Parcial</w:t>
             </w:r>
           </w:p>
         </w:tc>
@@ -1356,12 +1339,6 @@
         <w:gridCol w:w="8504"/>
       </w:tblGrid>
       <w:tr>
-        <w:tblPrEx>
-          <w:tblCellMar>
-            <w:top w:w="0" w:type="dxa"/>
-            <w:bottom w:w="0" w:type="dxa"/>
-          </w:tblCellMar>
-        </w:tblPrEx>
         <w:tc>
           <w:tcPr>
             <w:tcW w:w="9779" w:type="dxa"/>
@@ -1391,12 +1368,6 @@
         </w:tc>
       </w:tr>
       <w:tr>
-        <w:tblPrEx>
-          <w:tblCellMar>
-            <w:top w:w="0" w:type="dxa"/>
-            <w:bottom w:w="0" w:type="dxa"/>
-          </w:tblCellMar>
-        </w:tblPrEx>
         <w:trPr>
           <w:trHeight w:val="3520"/>
         </w:trPr>
@@ -1494,12 +1465,6 @@
         </w:tc>
       </w:tr>
       <w:tr>
-        <w:tblPrEx>
-          <w:tblCellMar>
-            <w:top w:w="0" w:type="dxa"/>
-            <w:bottom w:w="0" w:type="dxa"/>
-          </w:tblCellMar>
-        </w:tblPrEx>
         <w:tc>
           <w:tcPr>
             <w:tcW w:w="9779" w:type="dxa"/>
@@ -1533,12 +1498,6 @@
         </w:tc>
       </w:tr>
       <w:tr>
-        <w:tblPrEx>
-          <w:tblCellMar>
-            <w:top w:w="0" w:type="dxa"/>
-            <w:bottom w:w="0" w:type="dxa"/>
-          </w:tblCellMar>
-        </w:tblPrEx>
         <w:trPr>
           <w:trHeight w:val="3648"/>
         </w:trPr>
@@ -2393,11 +2352,19 @@
       <w:r>
         <w:t xml:space="preserve">O setor financeiro sempre foi categorizado por utilizar as melhores tecnologias para suas operações. Dentre elas, o </w:t>
       </w:r>
+      <w:proofErr w:type="spellStart"/>
       <w:r>
         <w:rPr>
           <w:i/>
         </w:rPr>
-        <w:t>Quantitative Trading</w:t>
+        <w:t>Quantitative</w:t>
+      </w:r>
+      <w:proofErr w:type="spellEnd"/>
+      <w:r>
+        <w:rPr>
+          <w:i/>
+        </w:rPr>
+        <w:t xml:space="preserve"> Trading</w:t>
       </w:r>
       <w:r>
         <w:t>, m</w:t>
@@ -2409,7 +2376,23 @@
         <w:t>de títulos é feita a partir de algoritmos focados na coleta de</w:t>
       </w:r>
       <w:r>
-        <w:t xml:space="preserve"> dados e capazes de aplicar informações obtidas em modelos matemáticos. Tais tomadores de decisões são comumente chamados de Traiding Robots e possuem hoje um papel muito importante, pois possuem bastante autonomia para realizar diversas transações no mercado financeiro, movimentado grandes quantidades de dinheiro.</w:t>
+        <w:t xml:space="preserve"> dados e capazes de aplicar informações obtidas em modelos matemáticos. Tais tomadores de decisões são comumente chamados de </w:t>
+      </w:r>
+      <w:proofErr w:type="spellStart"/>
+      <w:r>
+        <w:t>Traiding</w:t>
+      </w:r>
+      <w:proofErr w:type="spellEnd"/>
+      <w:r>
+        <w:t xml:space="preserve"> </w:t>
+      </w:r>
+      <w:proofErr w:type="spellStart"/>
+      <w:r>
+        <w:t>Robots</w:t>
+      </w:r>
+      <w:proofErr w:type="spellEnd"/>
+      <w:r>
+        <w:t xml:space="preserve"> e possuem hoje um papel muito importante, pois possuem bastante autonomia para realizar diversas transações no mercado financeiro, movimentado grandes quantidades de dinheiro.</w:t>
       </w:r>
     </w:p>
     <w:p>
@@ -2428,39 +2411,6 @@
       </w:pPr>
       <w:r>
         <w:t>Sendo assim, a pesquisa de tecnologias que resultem em um melhor desempenho desses robôs tem se intensificado, principalmente na área de inteligência artificial, por contemplar mecanismos de aprendizado.</w:t>
-      </w:r>
-      <w:r>
-        <w:t xml:space="preserve"> </w:t>
-      </w:r>
-    </w:p>
-    <w:p>
-      <w:pPr>
-        <w:ind w:firstLine="360"/>
-        <w:jc w:val="both"/>
-      </w:pPr>
-      <w:r>
-        <w:t>Sabe-se, porém,</w:t>
-      </w:r>
-      <w:r>
-        <w:t xml:space="preserve"> que há vários mecanismos de aprendizados e que um algo</w:t>
-      </w:r>
-      <w:r>
-        <w:t>ritmo que apresente um ótimo desempenho para um problema específico não necessariamente será adequado ou até mesmo não apresentará uma solução ó</w:t>
-      </w:r>
-      <w:r>
-        <w:t xml:space="preserve">tima para outros problemas e ainda não há uma metodologia que </w:t>
-      </w:r>
-      <w:r>
-        <w:t xml:space="preserve">consiga prever com precisão qual </w:t>
-      </w:r>
-      <w:r>
-        <w:t xml:space="preserve">terá a melhor atuação em cada caso, sendo </w:t>
-      </w:r>
-      <w:r>
-        <w:t xml:space="preserve">necessário </w:t>
-      </w:r>
-      <w:r>
-        <w:t>a implementação dos algoritmos, realização de testes e comparação dos resultados obtidos.</w:t>
       </w:r>
     </w:p>
     <w:p>
@@ -2472,54 +2422,365 @@
         <w:spacing w:after="240" w:line="280" w:lineRule="atLeast"/>
         <w:ind w:firstLine="360"/>
         <w:jc w:val="both"/>
+      </w:pPr>
+      <w:r>
+        <w:t>Nesse sentido, a presente pesquisa</w:t>
+      </w:r>
+      <w:r>
+        <w:t xml:space="preserve"> </w:t>
+      </w:r>
+      <w:r>
+        <w:t xml:space="preserve">visa realizar uma pesquisa sobre técnicas de Inteligência artificial que possa ser promissor nessa área e implementá-la e realizar teste utilizando a plataforma de negociação </w:t>
+      </w:r>
+      <w:proofErr w:type="spellStart"/>
+      <w:r>
+        <w:rPr>
+          <w:i/>
+        </w:rPr>
+        <w:t>Metatrader</w:t>
+      </w:r>
+      <w:proofErr w:type="spellEnd"/>
+      <w:r>
+        <w:rPr>
+          <w:i/>
+        </w:rPr>
+        <w:t xml:space="preserve"> 5</w:t>
+      </w:r>
+      <w:r>
+        <w:t xml:space="preserve"> a fim de verificar o seu desempenho como </w:t>
+      </w:r>
+      <w:proofErr w:type="spellStart"/>
+      <w:r>
+        <w:rPr>
+          <w:i/>
+        </w:rPr>
+        <w:t>Traiding</w:t>
+      </w:r>
+      <w:proofErr w:type="spellEnd"/>
+      <w:r>
+        <w:rPr>
+          <w:i/>
+        </w:rPr>
+        <w:t xml:space="preserve"> </w:t>
+      </w:r>
+      <w:proofErr w:type="spellStart"/>
+      <w:r>
+        <w:rPr>
+          <w:i/>
+        </w:rPr>
+        <w:t>Robots</w:t>
+      </w:r>
+      <w:proofErr w:type="spellEnd"/>
+      <w:r>
         <w:rPr>
           <w:rFonts w:ascii="Times" w:hAnsi="Times" w:cs="Times"/>
           <w:color w:val="000000"/>
         </w:rPr>
-      </w:pPr>
-      <w:r>
-        <w:t>Nesse sentido, a presente pesquisa</w:t>
+        <w:t xml:space="preserve">. </w:t>
+      </w:r>
+    </w:p>
+    <w:p>
+      <w:pPr>
+        <w:ind w:firstLine="360"/>
+        <w:jc w:val="both"/>
+      </w:pPr>
+    </w:p>
+    <w:p>
+      <w:pPr>
+        <w:pStyle w:val="Ttulo1"/>
+        <w:numPr>
+          <w:ilvl w:val="0"/>
+          <w:numId w:val="1"/>
+        </w:numPr>
+      </w:pPr>
+      <w:bookmarkStart w:id="1" w:name="_Toc37233578"/>
+      <w:r>
+        <w:t>Resumo do Plano Inicial</w:t>
+      </w:r>
+      <w:bookmarkEnd w:id="1"/>
+    </w:p>
+    <w:p>
+      <w:pPr>
+        <w:ind w:left="360"/>
+      </w:pPr>
+      <w:r>
+        <w:t>O plano inicial para esta pesquisa consiste nas seguintes etapas:</w:t>
+      </w:r>
+    </w:p>
+    <w:p>
+      <w:pPr>
+        <w:numPr>
+          <w:ilvl w:val="0"/>
+          <w:numId w:val="2"/>
+        </w:numPr>
+      </w:pPr>
+      <w:r>
+        <w:t xml:space="preserve">Familiarização com o software </w:t>
+      </w:r>
+      <w:proofErr w:type="spellStart"/>
+      <w:r>
+        <w:t>M</w:t>
+      </w:r>
+      <w:r>
+        <w:t>etatrader</w:t>
+      </w:r>
+      <w:proofErr w:type="spellEnd"/>
+      <w:r>
+        <w:t xml:space="preserve"> e com a linguagem Julia</w:t>
+      </w:r>
+    </w:p>
+    <w:p>
+      <w:pPr>
+        <w:numPr>
+          <w:ilvl w:val="0"/>
+          <w:numId w:val="2"/>
+        </w:numPr>
+      </w:pPr>
+      <w:r>
+        <w:t>Estudo de</w:t>
+      </w:r>
+      <w:r>
+        <w:t xml:space="preserve"> técnicas de</w:t>
       </w:r>
       <w:r>
         <w:t xml:space="preserve"> </w:t>
       </w:r>
-      <w:r>
-        <w:t xml:space="preserve">visa realizar a revisão bibliográfica </w:t>
-      </w:r>
-      <w:r>
-        <w:t xml:space="preserve">a </w:t>
-      </w:r>
-      <w:r>
-        <w:t>implementação do algoritmo SARSA</w:t>
-      </w:r>
-      <w:r>
-        <w:t xml:space="preserve">, </w:t>
-      </w:r>
-      <w:r>
-        <w:t xml:space="preserve">um algoritmo </w:t>
-      </w:r>
-      <w:r>
-        <w:rPr>
-          <w:rFonts w:ascii="Times" w:hAnsi="Times" w:cs="Times"/>
+      <w:proofErr w:type="spellStart"/>
+      <w:r>
+        <w:t>Mac</w:t>
+      </w:r>
+      <w:r>
+        <w:t>hine</w:t>
+      </w:r>
+      <w:proofErr w:type="spellEnd"/>
+      <w:r>
+        <w:t xml:space="preserve"> Learning.</w:t>
+      </w:r>
+    </w:p>
+    <w:p>
+      <w:pPr>
+        <w:numPr>
+          <w:ilvl w:val="0"/>
+          <w:numId w:val="2"/>
+        </w:numPr>
+      </w:pPr>
+      <w:r>
+        <w:t>Modelagem do problema e dos robôs para a operação simulada</w:t>
+      </w:r>
+    </w:p>
+    <w:p>
+      <w:pPr>
+        <w:numPr>
+          <w:ilvl w:val="0"/>
+          <w:numId w:val="2"/>
+        </w:numPr>
+      </w:pPr>
+      <w:r>
+        <w:t xml:space="preserve">Desenvolvimento da aplicação e implementação </w:t>
+      </w:r>
+      <w:r>
+        <w:t>de agente baseado em Aprendizado por reforço</w:t>
+      </w:r>
+    </w:p>
+    <w:p>
+      <w:pPr>
+        <w:numPr>
+          <w:ilvl w:val="0"/>
+          <w:numId w:val="2"/>
+        </w:numPr>
+      </w:pPr>
+      <w:r>
+        <w:t>Avaliação do modelo desenvolvido</w:t>
+      </w:r>
+    </w:p>
+    <w:p>
+      <w:pPr>
+        <w:numPr>
+          <w:ilvl w:val="0"/>
+          <w:numId w:val="2"/>
+        </w:numPr>
+      </w:pPr>
+      <w:r>
+        <w:t>Confecção do relatório parcial</w:t>
+      </w:r>
+    </w:p>
+    <w:p>
+      <w:pPr>
+        <w:numPr>
+          <w:ilvl w:val="0"/>
+          <w:numId w:val="2"/>
+        </w:numPr>
+      </w:pPr>
+      <w:r>
+        <w:t>Realização de testes, depuração e otimização dos agentes criados</w:t>
+      </w:r>
+    </w:p>
+    <w:p>
+      <w:pPr>
+        <w:numPr>
+          <w:ilvl w:val="0"/>
+          <w:numId w:val="2"/>
+        </w:numPr>
+      </w:pPr>
+      <w:r>
+        <w:t>Confecção do relatório final</w:t>
+      </w:r>
+    </w:p>
+    <w:p/>
+    <w:p>
+      <w:pPr>
+        <w:pStyle w:val="Ttulo1"/>
+        <w:numPr>
+          <w:ilvl w:val="0"/>
+          <w:numId w:val="1"/>
+        </w:numPr>
+      </w:pPr>
+      <w:bookmarkStart w:id="2" w:name="_Toc37233579"/>
+      <w:r>
+        <w:t>Resumo das Atividades Realizadas</w:t>
+      </w:r>
+      <w:bookmarkEnd w:id="2"/>
+    </w:p>
+    <w:p>
+      <w:pPr>
+        <w:ind w:firstLine="360"/>
+        <w:jc w:val="both"/>
+      </w:pPr>
+      <w:r>
+        <w:t>Em um primeiro momento</w:t>
+      </w:r>
+      <w:r>
+        <w:t>, realizou-</w:t>
+      </w:r>
+      <w:r>
+        <w:t>se um estudo sobr</w:t>
+      </w:r>
+      <w:r>
+        <w:t xml:space="preserve">e a software </w:t>
+      </w:r>
+      <w:r>
+        <w:rPr>
           <w:i/>
-          <w:iCs/>
-          <w:color w:val="000000"/>
+        </w:rPr>
+        <w:t>Metatrader</w:t>
+      </w:r>
+      <w:r>
+        <w:rPr>
+          <w:i/>
+        </w:rPr>
+        <w:t>5</w:t>
+      </w:r>
+      <w:r>
+        <w:t xml:space="preserve">. Este sistema de </w:t>
+      </w:r>
+      <w:proofErr w:type="spellStart"/>
+      <w:r>
+        <w:rPr>
+          <w:i/>
+        </w:rPr>
+        <w:t>trader</w:t>
+      </w:r>
+      <w:proofErr w:type="spellEnd"/>
+      <w:r>
+        <w:t xml:space="preserve"> de ativos permite</w:t>
+      </w:r>
+      <w:r>
+        <w:t xml:space="preserve"> utilizar algoritmos que automatizam</w:t>
+      </w:r>
+      <w:r>
+        <w:t xml:space="preserve"> a sua posição na bolsa de ações em tempo real.</w:t>
+      </w:r>
+      <w:r>
+        <w:t xml:space="preserve"> </w:t>
+      </w:r>
+    </w:p>
+    <w:p>
+      <w:pPr>
+        <w:ind w:firstLine="360"/>
+        <w:jc w:val="both"/>
+      </w:pPr>
+      <w:r>
+        <w:t>Em seguida,</w:t>
+      </w:r>
+      <w:r>
+        <w:t xml:space="preserve"> </w:t>
+      </w:r>
+      <w:r>
+        <w:t>estudo</w:t>
+      </w:r>
+      <w:r>
+        <w:t>u-se</w:t>
+      </w:r>
+      <w:r>
+        <w:t xml:space="preserve"> sobre </w:t>
+      </w:r>
+      <w:r>
+        <w:t xml:space="preserve">as técnicas de </w:t>
+      </w:r>
+      <w:proofErr w:type="spellStart"/>
+      <w:r>
+        <w:rPr>
+          <w:i/>
+        </w:rPr>
+        <w:t>Machine</w:t>
+      </w:r>
+      <w:proofErr w:type="spellEnd"/>
+      <w:r>
+        <w:rPr>
+          <w:i/>
+        </w:rPr>
+        <w:t xml:space="preserve"> Learning</w:t>
+      </w:r>
+      <w:r>
+        <w:t xml:space="preserve"> e implementou-se um agente baseado em Aprendizado por Reforço utilizando o </w:t>
+      </w:r>
+      <w:r>
+        <w:t>algoritmo</w:t>
+      </w:r>
+      <w:r>
+        <w:rPr>
+          <w:i/>
+        </w:rPr>
+        <w:t xml:space="preserve"> SARSA</w:t>
+      </w:r>
+      <w:r>
+        <w:rPr>
+          <w:i/>
+        </w:rPr>
+        <w:t xml:space="preserve"> </w:t>
+      </w:r>
+      <w:r>
+        <w:t xml:space="preserve">na linguagem </w:t>
+      </w:r>
+      <w:r>
+        <w:rPr>
+          <w:i/>
+        </w:rPr>
+        <w:t>Julia</w:t>
+      </w:r>
+      <w:r>
+        <w:t xml:space="preserve">. Esse algoritmo apresentou-se promissor nessa área por ser </w:t>
+      </w:r>
+      <w:proofErr w:type="spellStart"/>
+      <w:r>
+        <w:rPr>
+          <w:i/>
         </w:rPr>
         <w:t>model-free</w:t>
+      </w:r>
+      <w:proofErr w:type="spellEnd"/>
+      <w:r>
+        <w:t>, visto a inviabilidade de obter um modelo da dinâmica do ambiente.</w:t>
+      </w:r>
+      <w:r>
+        <w:t xml:space="preserve"> </w:t>
       </w:r>
       <w:r>
         <w:rPr>
           <w:rFonts w:ascii="Times" w:hAnsi="Times" w:cs="Times"/>
           <w:color w:val="000000"/>
         </w:rPr>
-        <w:t>. Esse algoritmo observa a diferença entre a estimativa atual da função de estado-ação, o valor</w:t>
-      </w:r>
-      <w:r>
-        <w:rPr>
-          <w:rFonts w:ascii="Times" w:hAnsi="Times" w:cs="Times"/>
-          <w:color w:val="000000"/>
-        </w:rPr>
-        <w:t xml:space="preserve"> descontado da função de estado, a ação para o próximo estado</w:t>
+        <w:t>Esse algoritmo observa a diferença entre a estimativa atual da função de estado-ação, o valor descontado da função de estado, a ação para o próximo estado</w:t>
       </w:r>
       <w:r>
         <w:rPr>
@@ -2550,14 +2811,7 @@
           <w:rFonts w:ascii="Times" w:hAnsi="Times" w:cs="Times"/>
           <w:color w:val="000000"/>
         </w:rPr>
-        <w:t>para então corrigir a estimativa anterior</w:t>
-      </w:r>
-      <w:r>
-        <w:rPr>
-          <w:rFonts w:ascii="Times" w:hAnsi="Times" w:cs="Times"/>
-          <w:color w:val="000000"/>
-        </w:rPr>
-        <w:t xml:space="preserve"> </w:t>
+        <w:t xml:space="preserve">para então corrigir a estimativa anterior </w:t>
       </w:r>
       <w:r>
         <w:rPr>
@@ -2573,297 +2827,6 @@
           <w:color w:val="000000"/>
         </w:rPr>
         <w:t>.</w:t>
-      </w:r>
-      <w:r>
-        <w:rPr>
-          <w:rFonts w:ascii="Times" w:hAnsi="Times" w:cs="Times"/>
-          <w:color w:val="000000"/>
-        </w:rPr>
-        <w:t xml:space="preserve">. </w:t>
-      </w:r>
-    </w:p>
-    <w:p>
-      <w:pPr>
-        <w:ind w:firstLine="360"/>
-        <w:jc w:val="both"/>
-        <w:rPr>
-          <w:rFonts w:ascii="Times" w:hAnsi="Times" w:cs="Times"/>
-          <w:color w:val="000000"/>
-        </w:rPr>
-      </w:pPr>
-      <w:r>
-        <w:rPr>
-          <w:rFonts w:ascii="Times" w:hAnsi="Times" w:cs="Times"/>
-          <w:color w:val="000000"/>
-        </w:rPr>
-        <w:t>.</w:t>
-      </w:r>
-    </w:p>
-    <w:p>
-      <w:pPr>
-        <w:ind w:firstLine="360"/>
-        <w:jc w:val="both"/>
-      </w:pPr>
-      <w:r>
-        <w:t xml:space="preserve"> e realização de testes utilizando a plataforma </w:t>
-      </w:r>
-      <w:r>
-        <w:t xml:space="preserve">de negociação </w:t>
-      </w:r>
-      <w:r>
-        <w:t>Metratrader</w:t>
-      </w:r>
-      <w:r>
-        <w:t xml:space="preserve"> </w:t>
-      </w:r>
-      <w:r>
-        <w:t xml:space="preserve">5 </w:t>
-      </w:r>
-      <w:r>
-        <w:t>a fim de verificar o seu desempenho como Traiding Robots.</w:t>
-      </w:r>
-    </w:p>
-    <w:p>
-      <w:pPr>
-        <w:pStyle w:val="Ttulo1"/>
-        <w:numPr>
-          <w:ilvl w:val="0"/>
-          <w:numId w:val="1"/>
-        </w:numPr>
-      </w:pPr>
-      <w:bookmarkStart w:id="1" w:name="_Toc37233578"/>
-      <w:r>
-        <w:t>Resumo do Plano Inicial</w:t>
-      </w:r>
-      <w:bookmarkEnd w:id="1"/>
-    </w:p>
-    <w:p>
-      <w:pPr>
-        <w:ind w:left="360"/>
-      </w:pPr>
-      <w:r>
-        <w:t>O plano inicial para esta pesquisa consiste nas seguintes etapas:</w:t>
-      </w:r>
-    </w:p>
-    <w:p>
-      <w:pPr>
-        <w:numPr>
-          <w:ilvl w:val="0"/>
-          <w:numId w:val="2"/>
-        </w:numPr>
-      </w:pPr>
-      <w:r>
-        <w:t>Familiarização com o software M</w:t>
-      </w:r>
-      <w:r>
-        <w:t>etatrader e com a linguagem Julia</w:t>
-      </w:r>
-    </w:p>
-    <w:p>
-      <w:pPr>
-        <w:numPr>
-          <w:ilvl w:val="0"/>
-          <w:numId w:val="2"/>
-        </w:numPr>
-      </w:pPr>
-      <w:r>
-        <w:t>Estudo de</w:t>
-      </w:r>
-      <w:r>
-        <w:t xml:space="preserve"> técnicas de</w:t>
-      </w:r>
-      <w:r>
-        <w:t xml:space="preserve"> Mac</w:t>
-      </w:r>
-      <w:r>
-        <w:t>hine Learning.</w:t>
-      </w:r>
-    </w:p>
-    <w:p>
-      <w:pPr>
-        <w:numPr>
-          <w:ilvl w:val="0"/>
-          <w:numId w:val="2"/>
-        </w:numPr>
-      </w:pPr>
-      <w:r>
-        <w:t>Modelagem do problema e dos robôs para a operação simulada</w:t>
-      </w:r>
-    </w:p>
-    <w:p>
-      <w:pPr>
-        <w:numPr>
-          <w:ilvl w:val="0"/>
-          <w:numId w:val="2"/>
-        </w:numPr>
-      </w:pPr>
-      <w:r>
-        <w:t>Desenvolvimento da aplicação e implementação do algoritmo</w:t>
-      </w:r>
-    </w:p>
-    <w:p>
-      <w:pPr>
-        <w:numPr>
-          <w:ilvl w:val="0"/>
-          <w:numId w:val="2"/>
-        </w:numPr>
-      </w:pPr>
-      <w:r>
-        <w:t>Avaliação do modelo desenvolvido</w:t>
-      </w:r>
-    </w:p>
-    <w:p>
-      <w:pPr>
-        <w:numPr>
-          <w:ilvl w:val="0"/>
-          <w:numId w:val="2"/>
-        </w:numPr>
-      </w:pPr>
-      <w:r>
-        <w:t>Confecção do relatório parcial</w:t>
-      </w:r>
-    </w:p>
-    <w:p>
-      <w:pPr>
-        <w:numPr>
-          <w:ilvl w:val="0"/>
-          <w:numId w:val="2"/>
-        </w:numPr>
-      </w:pPr>
-      <w:r>
-        <w:t>Realização de testes, depuração e otimização dos agentes criados</w:t>
-      </w:r>
-    </w:p>
-    <w:p>
-      <w:pPr>
-        <w:numPr>
-          <w:ilvl w:val="0"/>
-          <w:numId w:val="2"/>
-        </w:numPr>
-      </w:pPr>
-      <w:r>
-        <w:t>Confecção do relatório final</w:t>
-      </w:r>
-    </w:p>
-    <w:p/>
-    <w:p>
-      <w:pPr>
-        <w:pStyle w:val="Ttulo1"/>
-        <w:numPr>
-          <w:ilvl w:val="0"/>
-          <w:numId w:val="1"/>
-        </w:numPr>
-      </w:pPr>
-      <w:bookmarkStart w:id="2" w:name="_Toc37233579"/>
-      <w:r>
-        <w:t>Resumo das Atividades Realizadas</w:t>
-      </w:r>
-      <w:bookmarkEnd w:id="2"/>
-    </w:p>
-    <w:p>
-      <w:pPr>
-        <w:ind w:firstLine="360"/>
-        <w:jc w:val="both"/>
-      </w:pPr>
-      <w:r>
-        <w:t>Em um primeiro momento</w:t>
-      </w:r>
-      <w:r>
-        <w:t>, realizou-</w:t>
-      </w:r>
-      <w:r>
-        <w:t>se um estudo sobr</w:t>
-      </w:r>
-      <w:r>
-        <w:t>e a software Metatrader</w:t>
-      </w:r>
-      <w:r>
-        <w:t>. Este sistema de trader de ativos permite</w:t>
-      </w:r>
-      <w:r>
-        <w:t xml:space="preserve"> utilizar algoritmos que automatizam</w:t>
-      </w:r>
-      <w:r>
-        <w:t xml:space="preserve"> a sua posição na bolsa de ações em tempo real.</w:t>
-      </w:r>
-      <w:r>
-        <w:t xml:space="preserve"> Ademais, </w:t>
-      </w:r>
-      <w:r>
-        <w:t>estudo</w:t>
-      </w:r>
-      <w:r>
-        <w:t>u-se</w:t>
-      </w:r>
-      <w:r>
-        <w:t xml:space="preserve"> sobre as técnicas de Machine Learning e sobre </w:t>
-      </w:r>
-      <w:r>
-        <w:t xml:space="preserve">a linguagem </w:t>
-      </w:r>
-      <w:r>
-        <w:rPr>
-          <w:i/>
-        </w:rPr>
-        <w:t>Julia</w:t>
-      </w:r>
-      <w:r>
-        <w:rPr>
-          <w:i/>
-        </w:rPr>
-        <w:t xml:space="preserve">, </w:t>
-      </w:r>
-      <w:r>
-        <w:t>linguagem na qual será</w:t>
-      </w:r>
-      <w:r>
-        <w:t xml:space="preserve"> implementada o algoritmo</w:t>
-      </w:r>
-      <w:r>
-        <w:t xml:space="preserve">. </w:t>
-      </w:r>
-    </w:p>
-    <w:p>
-      <w:pPr>
-        <w:widowControl w:val="0"/>
-        <w:autoSpaceDE w:val="0"/>
-        <w:autoSpaceDN w:val="0"/>
-        <w:adjustRightInd w:val="0"/>
-        <w:spacing w:after="240" w:line="280" w:lineRule="atLeast"/>
-        <w:ind w:firstLine="360"/>
-        <w:jc w:val="both"/>
-        <w:rPr>
-          <w:rFonts w:ascii="Times" w:hAnsi="Times" w:cs="Times"/>
-          <w:color w:val="000000"/>
-        </w:rPr>
-      </w:pPr>
-      <w:r>
-        <w:t xml:space="preserve">Em um momento posterior, iniciou-se a modelagem do problema e implementado o algoritmo de fato. A modelagem teve como base o estudo constante no paper </w:t>
-      </w:r>
-      <w:r>
-        <w:rPr>
-          <w:vertAlign w:val="superscript"/>
-        </w:rPr>
-        <w:t>[1]</w:t>
-      </w:r>
-      <w:r>
-        <w:t>, o</w:t>
-      </w:r>
-      <w:r>
-        <w:t xml:space="preserve"> qual utilizou</w:t>
-      </w:r>
-      <w:r>
-        <w:t xml:space="preserve"> o algoritmo SARSA</w:t>
-      </w:r>
-      <w:r>
-        <w:t xml:space="preserve"> para implementar o agente de negociação.</w:t>
-      </w:r>
-      <w:r>
-        <w:rPr>
-          <w:rFonts w:ascii="Times" w:hAnsi="Times" w:cs="Times"/>
-          <w:color w:val="000000"/>
-        </w:rPr>
-        <w:t xml:space="preserve"> </w:t>
       </w:r>
     </w:p>
     <w:p>
@@ -2895,13 +2858,28 @@
         <w:jc w:val="both"/>
       </w:pPr>
       <w:r>
-        <w:t xml:space="preserve">A próxima etapa do projeto consiste na realização de teste com algoritmo implementado utilizando histórico de valores na bolsa disponibilizado pela plataforma Metatrader. </w:t>
+        <w:t xml:space="preserve">A próxima etapa do projeto consiste na realização de teste com algoritmo implementado utilizando histórico de valores na bolsa disponibilizado pela plataforma </w:t>
+      </w:r>
+      <w:bookmarkStart w:id="4" w:name="_GoBack"/>
+      <w:r>
+        <w:rPr>
+          <w:i/>
+        </w:rPr>
+        <w:t>Metatrader</w:t>
+      </w:r>
+      <w:r>
+        <w:rPr>
+          <w:i/>
+        </w:rPr>
+        <w:t>5</w:t>
+      </w:r>
+      <w:bookmarkEnd w:id="4"/>
+      <w:r>
+        <w:t xml:space="preserve">. </w:t>
       </w:r>
       <w:r>
         <w:t xml:space="preserve">Em seguida a depuração e </w:t>
       </w:r>
-      <w:bookmarkStart w:id="4" w:name="_GoBack"/>
-      <w:bookmarkEnd w:id="4"/>
       <w:r>
         <w:t>otimização dos agentes criados.</w:t>
       </w:r>
@@ -2933,12 +2911,6 @@
         <w:gridCol w:w="7203"/>
       </w:tblGrid>
       <w:tr>
-        <w:tblPrEx>
-          <w:tblCellMar>
-            <w:top w:w="0" w:type="dxa"/>
-            <w:bottom w:w="0" w:type="dxa"/>
-          </w:tblCellMar>
-        </w:tblPrEx>
         <w:tc>
           <w:tcPr>
             <w:tcW w:w="1728" w:type="dxa"/>
@@ -3032,12 +3004,6 @@
         </w:tc>
       </w:tr>
       <w:tr>
-        <w:tblPrEx>
-          <w:tblCellMar>
-            <w:top w:w="0" w:type="dxa"/>
-            <w:bottom w:w="0" w:type="dxa"/>
-          </w:tblCellMar>
-        </w:tblPrEx>
         <w:tc>
           <w:tcPr>
             <w:tcW w:w="1728" w:type="dxa"/>
@@ -3067,12 +3033,14 @@
                 <w:b/>
               </w:rPr>
             </w:pPr>
+            <w:proofErr w:type="spellStart"/>
             <w:r>
               <w:rPr>
                 <w:b/>
               </w:rPr>
               <w:t>Jun</w:t>
             </w:r>
+            <w:proofErr w:type="spellEnd"/>
           </w:p>
         </w:tc>
         <w:tc>
@@ -3213,23 +3181,38 @@
         <w:divId w:val="1940064975"/>
         <w:rPr>
           <w:noProof/>
+          <w:lang w:val="en-US"/>
         </w:rPr>
       </w:pPr>
       <w:r>
         <w:rPr>
           <w:noProof/>
+          <w:lang w:val="en-US"/>
         </w:rPr>
         <w:t xml:space="preserve"> </w:t>
       </w:r>
     </w:p>
-    <w:p/>
-    <w:p/>
+    <w:p>
+      <w:pPr>
+        <w:rPr>
+          <w:lang w:val="en-US"/>
+        </w:rPr>
+      </w:pPr>
+    </w:p>
+    <w:p>
+      <w:pPr>
+        <w:rPr>
+          <w:lang w:val="en-US"/>
+        </w:rPr>
+      </w:pPr>
+    </w:p>
     <w:p>
       <w:pPr>
         <w:jc w:val="both"/>
         <w:rPr>
           <w:b/>
           <w:bCs/>
+          <w:lang w:val="en-US"/>
         </w:rPr>
       </w:pPr>
     </w:p>
@@ -4148,11 +4131,15 @@
   </w:style>
   <w:style w:type="character" w:default="1" w:styleId="Fontepargpadro">
     <w:name w:val="Default Paragraph Font"/>
+    <w:uiPriority w:val="1"/>
     <w:semiHidden/>
+    <w:unhideWhenUsed/>
   </w:style>
   <w:style w:type="table" w:default="1" w:styleId="Tabelanormal">
     <w:name w:val="Normal Table"/>
+    <w:uiPriority w:val="99"/>
     <w:semiHidden/>
+    <w:unhideWhenUsed/>
     <w:tblPr>
       <w:tblInd w:w="0" w:type="dxa"/>
       <w:tblCellMar>
@@ -4165,7 +4152,9 @@
   </w:style>
   <w:style w:type="numbering" w:default="1" w:styleId="Semlista">
     <w:name w:val="No List"/>
+    <w:uiPriority w:val="99"/>
     <w:semiHidden/>
+    <w:unhideWhenUsed/>
   </w:style>
   <w:style w:type="character" w:customStyle="1" w:styleId="MTEquationSection">
     <w:name w:val="MTEquationSection"/>
@@ -4812,7 +4801,7 @@
 </file>
 
 <file path=customXml/itemProps1.xml><?xml version="1.0" encoding="utf-8"?>
-<ds:datastoreItem xmlns:ds="http://schemas.openxmlformats.org/officeDocument/2006/customXml" ds:itemID="{2652BCE8-F041-1543-AE1D-28067C2C87AE}">
+<ds:datastoreItem xmlns:ds="http://schemas.openxmlformats.org/officeDocument/2006/customXml" ds:itemID="{82BD7D03-AC77-AE4C-996D-86E1E8EA6548}">
   <ds:schemaRefs>
     <ds:schemaRef ds:uri="http://schemas.openxmlformats.org/officeDocument/2006/bibliography"/>
   </ds:schemaRefs>

</xml_diff>